<commit_message>
Adding cheat sheet and updates
</commit_message>
<xml_diff>
--- a/Conflict Navigation Techniques.docx
+++ b/Conflict Navigation Techniques.docx
@@ -1623,12 +1623,99 @@
         <w:pStyle w:val="Heading1"/>
         <w:rPr/>
       </w:pPr>
-      <w:bookmarkStart w:colFirst="0" w:colLast="0" w:name="_fhfu3kdzlh5q" w:id="13"/>
+      <w:bookmarkStart w:colFirst="0" w:colLast="0" w:name="_pvlamubo7f01" w:id="13"/>
       <w:bookmarkEnd w:id="13"/>
       <w:r>
         <w:rPr>
           <w:rtl w:val="0"/>
         </w:rPr>
+        <w:t xml:space="preserve">Technique 9: Don’t JADE</w:t>
+      </w:r>
+    </w:p>
+    <w:p>
+      <w:pPr>
+        <w:rPr/>
+      </w:pPr>
+      <w:r>
+        <w:rPr>
+          <w:rtl w:val="0"/>
+        </w:rPr>
+        <w:t xml:space="preserve">JADE is an acronym that means “Justify, Argue, Defend, or Excuse.” This is a communication technique of things to avoid doing when heated or dealing with difficult people. The mantra is simple: </w:t>
+      </w:r>
+      <w:r>
+        <w:rPr>
+          <w:i w:val="1"/>
+          <w:rtl w:val="0"/>
+        </w:rPr>
+        <w:t xml:space="preserve">Don’t JADE!</w:t>
+      </w:r>
+      <w:r>
+        <w:rPr>
+          <w:rtl w:val="0"/>
+        </w:rPr>
+        <w:t xml:space="preserve"> This tactic originally comes from Al-Anon and referred to the drinking behavior of an alcoholic. It’s a reminder for someone to never justify, argue, defend, or excuse the drinking of their loved one. However, this mantra was found to apply broadly to all sorts of difficult and painful situations.</w:t>
+      </w:r>
+    </w:p>
+    <w:p>
+      <w:pPr>
+        <w:rPr/>
+      </w:pPr>
+      <w:r>
+        <w:rPr>
+          <w:rtl w:val="0"/>
+        </w:rPr>
+        <w:t xml:space="preserve">For instance, a difficult person might push back and make you feel as though you must justify your boundaries, needs, or emotions. If someone makes you feel like you need to justify yourself, do not engage. On the other hand, if you feel like someone must justify themselves to you, this is not an optimal way to approach difficult conversations. It’s important to remember that you never have to justify your emotions or needs to anyone! Likewise, it is not appropriate to question someone else’s emotions or needs. “Why do you even feel that way?” is an example of how someone might make you justify yourself. </w:t>
+      </w:r>
+    </w:p>
+    <w:p>
+      <w:pPr>
+        <w:rPr/>
+      </w:pPr>
+      <w:r>
+        <w:rPr>
+          <w:rtl w:val="0"/>
+        </w:rPr>
+        <w:t xml:space="preserve">Another tactic that difficult people may use is to argue over trivial points. They may debate the meaning of individual words or entice you to argue over things that are not directly relevant to the problem. This can be done deliberately to distract you, or it can be done inadvertently when the conversation loses focus. If you find yourself arguing over irrelevant points, stop! “But that’s not even what that word means, and anyways, you said that the other day!” is an example of arguing over distracting points.</w:t>
+      </w:r>
+    </w:p>
+    <w:p>
+      <w:pPr>
+        <w:rPr/>
+      </w:pPr>
+      <w:r>
+        <w:rPr>
+          <w:rtl w:val="0"/>
+        </w:rPr>
+        <w:t xml:space="preserve">Being made to defend yourself is another red flag. If you feel like you must defend your feelings, actions, or whatever else you need to do to feel safe, this is a problem. It shows that the other party is not respecting your needs, boundaries, or feelings. Verbal or emotional retaliation is one way that difficult people push back, often trying to make you feel guilty for having emotions in the first place. “It’s ridiculous that you’re hurt!” is something that someone might say to make you defend your emotions.</w:t>
+      </w:r>
+    </w:p>
+    <w:p>
+      <w:pPr>
+        <w:rPr/>
+      </w:pPr>
+      <w:r>
+        <w:rPr>
+          <w:rtl w:val="0"/>
+        </w:rPr>
+        <w:t xml:space="preserve">Lastly, do not excuse bad behavior. Sometimes, our good nature is used against us to give people the “benefit of the doubt” too many times. Someone might say “Well, it only happened this once, so you can ignore it,” - this is a form of making an excuse, which you do not have to accept. Even worse, do not make excuses for someone! Don’t go out of your way to give them the benefit of the doubt. It is important for you to hold others (and yourself) accountable. </w:t>
+      </w:r>
+      <w:r>
+        <w:rPr>
+          <w:rtl w:val="0"/>
+        </w:rPr>
+      </w:r>
+    </w:p>
+    <w:p>
+      <w:pPr>
+        <w:pStyle w:val="Heading1"/>
+        <w:rPr/>
+      </w:pPr>
+      <w:bookmarkStart w:colFirst="0" w:colLast="0" w:name="_fhfu3kdzlh5q" w:id="14"/>
+      <w:bookmarkEnd w:id="14"/>
+      <w:r>
+        <w:rPr>
+          <w:rtl w:val="0"/>
+        </w:rPr>
         <w:t xml:space="preserve">Sources</w:t>
       </w:r>
     </w:p>
@@ -1705,7 +1792,45 @@
         <w:rPr>
           <w:rtl w:val="0"/>
         </w:rPr>
-        <w:t xml:space="preserve">The Power of a Positive No</w:t>
+        <w:t xml:space="preserve">The Power of a Positive No by William Ury</w:t>
+      </w:r>
+    </w:p>
+    <w:p>
+      <w:pPr>
+        <w:numPr>
+          <w:ilvl w:val="0"/>
+          <w:numId w:val="2"/>
+        </w:numPr>
+        <w:spacing w:after="0" w:afterAutospacing="0"/>
+        <w:ind w:left="720"/>
+        <w:rPr>
+          <w:u w:val="none"/>
+        </w:rPr>
+      </w:pPr>
+      <w:r>
+        <w:rPr>
+          <w:rtl w:val="0"/>
+        </w:rPr>
+        <w:t xml:space="preserve">Hold Me Tight by Sue Johnson</w:t>
+      </w:r>
+    </w:p>
+    <w:p>
+      <w:pPr>
+        <w:numPr>
+          <w:ilvl w:val="0"/>
+          <w:numId w:val="2"/>
+        </w:numPr>
+        <w:spacing w:after="0" w:afterAutospacing="0"/>
+        <w:ind w:left="720"/>
+        <w:rPr>
+          <w:u w:val="none"/>
+        </w:rPr>
+      </w:pPr>
+      <w:r>
+        <w:rPr>
+          <w:rtl w:val="0"/>
+        </w:rPr>
+        <w:t xml:space="preserve">Al-Anon</w:t>
       </w:r>
     </w:p>
     <w:p>

</xml_diff>